<commit_message>
Subo parte de informe
</commit_message>
<xml_diff>
--- a/laboratorios/lab04/informe/ED1-Laboratorios-Plantilla Vr1.0 (3).docx
+++ b/laboratorios/lab04/informe/ED1-Laboratorios-Plantilla Vr1.0 (3).docx
@@ -199,8 +199,18 @@
                 <w:sz w:val="22"/>
                 <w:szCs w:val="22"/>
               </w:rPr>
-              <w:t>Universidad Eafit</w:t>
+              <w:t xml:space="preserve">Universidad </w:t>
             </w:r>
+            <w:proofErr w:type="spellStart"/>
+            <w:r>
+              <w:rPr>
+                <w:bCs/>
+                <w:sz w:val="22"/>
+                <w:szCs w:val="22"/>
+              </w:rPr>
+              <w:t>Eafit</w:t>
+            </w:r>
+            <w:proofErr w:type="spellEnd"/>
           </w:p>
           <w:p>
             <w:pPr>
@@ -293,8 +303,18 @@
                 <w:sz w:val="22"/>
                 <w:szCs w:val="22"/>
               </w:rPr>
-              <w:t>Universidad Eafit</w:t>
+              <w:t xml:space="preserve">Universidad </w:t>
             </w:r>
+            <w:proofErr w:type="spellStart"/>
+            <w:r>
+              <w:rPr>
+                <w:bCs/>
+                <w:sz w:val="22"/>
+                <w:szCs w:val="22"/>
+              </w:rPr>
+              <w:t>Eafit</w:t>
+            </w:r>
+            <w:proofErr w:type="spellEnd"/>
           </w:p>
           <w:p>
             <w:pPr>
@@ -601,6 +621,16 @@
           <w:szCs w:val="22"/>
         </w:rPr>
       </w:pPr>
+      <w:r>
+        <w:rPr>
+          <w:b/>
+          <w:bCs/>
+          <w:i/>
+          <w:sz w:val="22"/>
+          <w:szCs w:val="22"/>
+        </w:rPr>
+        <w:t xml:space="preserve"> </w:t>
+      </w:r>
     </w:p>
     <w:p>
       <w:pPr>
@@ -798,7 +828,49 @@
           <w:sz w:val="22"/>
           <w:szCs w:val="22"/>
         </w:rPr>
-        <w:t xml:space="preserve">3.3 sumaElCamino(a.der, </w:t>
+        <w:t xml:space="preserve">3.3 </w:t>
+      </w:r>
+      <w:proofErr w:type="spellStart"/>
+      <w:proofErr w:type="gramStart"/>
+      <w:r>
+        <w:rPr>
+          <w:i/>
+          <w:iCs/>
+          <w:sz w:val="22"/>
+          <w:szCs w:val="22"/>
+        </w:rPr>
+        <w:t>sumaElCamino</w:t>
+      </w:r>
+      <w:proofErr w:type="spellEnd"/>
+      <w:r>
+        <w:rPr>
+          <w:i/>
+          <w:iCs/>
+          <w:sz w:val="22"/>
+          <w:szCs w:val="22"/>
+        </w:rPr>
+        <w:t>(</w:t>
+      </w:r>
+      <w:proofErr w:type="spellStart"/>
+      <w:proofErr w:type="gramEnd"/>
+      <w:r>
+        <w:rPr>
+          <w:i/>
+          <w:iCs/>
+          <w:sz w:val="22"/>
+          <w:szCs w:val="22"/>
+        </w:rPr>
+        <w:t>a.der</w:t>
+      </w:r>
+      <w:proofErr w:type="spellEnd"/>
+      <w:r>
+        <w:rPr>
+          <w:i/>
+          <w:iCs/>
+          <w:sz w:val="22"/>
+          <w:szCs w:val="22"/>
+        </w:rPr>
+        <w:t xml:space="preserve">, </w:t>
       </w:r>
       <w:r>
         <w:rPr>
@@ -816,7 +888,27 @@
           <w:sz w:val="22"/>
           <w:szCs w:val="22"/>
         </w:rPr>
-        <w:t>uma – a.dato)</w:t>
+        <w:t xml:space="preserve">uma – </w:t>
+      </w:r>
+      <w:proofErr w:type="spellStart"/>
+      <w:r>
+        <w:rPr>
+          <w:i/>
+          <w:iCs/>
+          <w:sz w:val="22"/>
+          <w:szCs w:val="22"/>
+        </w:rPr>
+        <w:t>a.dato</w:t>
+      </w:r>
+      <w:proofErr w:type="spellEnd"/>
+      <w:r>
+        <w:rPr>
+          <w:i/>
+          <w:iCs/>
+          <w:sz w:val="22"/>
+          <w:szCs w:val="22"/>
+        </w:rPr>
+        <w:t>)</w:t>
       </w:r>
       <w:r>
         <w:rPr>
@@ -864,7 +956,69 @@
           <w:sz w:val="22"/>
           <w:szCs w:val="22"/>
         </w:rPr>
-        <w:t xml:space="preserve"> sumaElCamino(a.izq, suma – a.dato);</w:t>
+        <w:t xml:space="preserve"> </w:t>
+      </w:r>
+      <w:proofErr w:type="spellStart"/>
+      <w:proofErr w:type="gramStart"/>
+      <w:r>
+        <w:rPr>
+          <w:i/>
+          <w:iCs/>
+          <w:sz w:val="22"/>
+          <w:szCs w:val="22"/>
+        </w:rPr>
+        <w:t>sumaElCamino</w:t>
+      </w:r>
+      <w:proofErr w:type="spellEnd"/>
+      <w:r>
+        <w:rPr>
+          <w:i/>
+          <w:iCs/>
+          <w:sz w:val="22"/>
+          <w:szCs w:val="22"/>
+        </w:rPr>
+        <w:t>(</w:t>
+      </w:r>
+      <w:proofErr w:type="spellStart"/>
+      <w:proofErr w:type="gramEnd"/>
+      <w:r>
+        <w:rPr>
+          <w:i/>
+          <w:iCs/>
+          <w:sz w:val="22"/>
+          <w:szCs w:val="22"/>
+        </w:rPr>
+        <w:t>a.izq</w:t>
+      </w:r>
+      <w:proofErr w:type="spellEnd"/>
+      <w:r>
+        <w:rPr>
+          <w:i/>
+          <w:iCs/>
+          <w:sz w:val="22"/>
+          <w:szCs w:val="22"/>
+        </w:rPr>
+        <w:t xml:space="preserve">, suma – </w:t>
+      </w:r>
+      <w:proofErr w:type="spellStart"/>
+      <w:r>
+        <w:rPr>
+          <w:i/>
+          <w:iCs/>
+          <w:sz w:val="22"/>
+          <w:szCs w:val="22"/>
+        </w:rPr>
+        <w:t>a.dato</w:t>
+      </w:r>
+      <w:proofErr w:type="spellEnd"/>
+      <w:r>
+        <w:rPr>
+          <w:i/>
+          <w:iCs/>
+          <w:sz w:val="22"/>
+          <w:szCs w:val="22"/>
+        </w:rPr>
+        <w:t>);</w:t>
       </w:r>
     </w:p>
     <w:p>
@@ -1029,8 +1183,10 @@
           <w:szCs w:val="22"/>
           <w:lang w:val="en-US"/>
         </w:rPr>
-        <w:t xml:space="preserve"> p.dato ==</w:t>
-      </w:r>
+        <w:t xml:space="preserve"> </w:t>
+      </w:r>
+      <w:proofErr w:type="spellStart"/>
+      <w:proofErr w:type="gramStart"/>
       <w:r>
         <w:rPr>
           <w:i/>
@@ -1039,8 +1195,42 @@
           <w:szCs w:val="22"/>
           <w:lang w:val="en-US"/>
         </w:rPr>
-        <w:t xml:space="preserve"> toInsert</w:t>
-      </w:r>
+        <w:t>p.dato</w:t>
+      </w:r>
+      <w:proofErr w:type="spellEnd"/>
+      <w:proofErr w:type="gramEnd"/>
+      <w:r>
+        <w:rPr>
+          <w:i/>
+          <w:iCs/>
+          <w:sz w:val="22"/>
+          <w:szCs w:val="22"/>
+          <w:lang w:val="en-US"/>
+        </w:rPr>
+        <w:t xml:space="preserve"> ==</w:t>
+      </w:r>
+      <w:r>
+        <w:rPr>
+          <w:i/>
+          <w:iCs/>
+          <w:sz w:val="22"/>
+          <w:szCs w:val="22"/>
+          <w:lang w:val="en-US"/>
+        </w:rPr>
+        <w:t xml:space="preserve"> </w:t>
+      </w:r>
+      <w:proofErr w:type="spellStart"/>
+      <w:r>
+        <w:rPr>
+          <w:i/>
+          <w:iCs/>
+          <w:sz w:val="22"/>
+          <w:szCs w:val="22"/>
+          <w:lang w:val="en-US"/>
+        </w:rPr>
+        <w:t>toInsert</w:t>
+      </w:r>
+      <w:proofErr w:type="spellEnd"/>
     </w:p>
     <w:p>
       <w:pPr>
@@ -1074,6 +1264,8 @@
         </w:rPr>
         <w:t xml:space="preserve"> </w:t>
       </w:r>
+      <w:proofErr w:type="spellStart"/>
+      <w:proofErr w:type="gramStart"/>
       <w:r>
         <w:rPr>
           <w:i/>
@@ -1102,8 +1294,10 @@
           <w:szCs w:val="22"/>
           <w:lang w:val="en-US"/>
         </w:rPr>
-        <w:t xml:space="preserve">o </w:t>
-      </w:r>
+        <w:t>o</w:t>
+      </w:r>
+      <w:proofErr w:type="spellEnd"/>
+      <w:proofErr w:type="gramEnd"/>
       <w:r>
         <w:rPr>
           <w:i/>
@@ -1112,8 +1306,30 @@
           <w:szCs w:val="22"/>
           <w:lang w:val="en-US"/>
         </w:rPr>
-        <w:t>&gt; toInsert</w:t>
-      </w:r>
+        <w:t xml:space="preserve"> </w:t>
+      </w:r>
+      <w:r>
+        <w:rPr>
+          <w:i/>
+          <w:iCs/>
+          <w:sz w:val="22"/>
+          <w:szCs w:val="22"/>
+          <w:lang w:val="en-US"/>
+        </w:rPr>
+        <w:t xml:space="preserve">&gt; </w:t>
+      </w:r>
+      <w:proofErr w:type="spellStart"/>
+      <w:r>
+        <w:rPr>
+          <w:i/>
+          <w:iCs/>
+          <w:sz w:val="22"/>
+          <w:szCs w:val="22"/>
+          <w:lang w:val="en-US"/>
+        </w:rPr>
+        <w:t>toInsert</w:t>
+      </w:r>
+      <w:proofErr w:type="spellEnd"/>
     </w:p>
     <w:p>
       <w:pPr>
@@ -1448,7 +1664,27 @@
           <w:sz w:val="22"/>
           <w:szCs w:val="22"/>
         </w:rPr>
-        <w:t>13.1 suma[raiz.id]</w:t>
+        <w:t>13.1 suma[</w:t>
+      </w:r>
+      <w:proofErr w:type="spellStart"/>
+      <w:r>
+        <w:rPr>
+          <w:i/>
+          <w:iCs/>
+          <w:sz w:val="22"/>
+          <w:szCs w:val="22"/>
+        </w:rPr>
+        <w:t>raiz.id</w:t>
+      </w:r>
+      <w:proofErr w:type="spellEnd"/>
+      <w:r>
+        <w:rPr>
+          <w:i/>
+          <w:iCs/>
+          <w:sz w:val="22"/>
+          <w:szCs w:val="22"/>
+        </w:rPr>
+        <w:t>]</w:t>
       </w:r>
     </w:p>
     <w:p>
@@ -4307,6 +4543,7 @@
     <w:lsdException w:name="HTML Sample" w:semiHidden="1" w:unhideWhenUsed="1"/>
     <w:lsdException w:name="HTML Typewriter" w:semiHidden="1" w:unhideWhenUsed="1"/>
     <w:lsdException w:name="HTML Variable" w:semiHidden="1" w:unhideWhenUsed="1"/>
+    <w:lsdException w:name="Normal Table" w:semiHidden="1" w:unhideWhenUsed="1"/>
     <w:lsdException w:name="annotation subject" w:semiHidden="1" w:unhideWhenUsed="1"/>
     <w:lsdException w:name="No List" w:semiHidden="1" w:unhideWhenUsed="1"/>
     <w:lsdException w:name="Outline List 1" w:semiHidden="1" w:unhideWhenUsed="1"/>
@@ -4349,8 +4586,11 @@
     <w:lsdException w:name="Table Contemporary" w:semiHidden="1" w:unhideWhenUsed="1"/>
     <w:lsdException w:name="Table Elegant" w:semiHidden="1" w:unhideWhenUsed="1"/>
     <w:lsdException w:name="Table Professional" w:semiHidden="1" w:unhideWhenUsed="1"/>
+    <w:lsdException w:name="Table Subtle 1" w:semiHidden="1" w:unhideWhenUsed="1"/>
     <w:lsdException w:name="Table Subtle 2" w:semiHidden="1" w:unhideWhenUsed="1"/>
     <w:lsdException w:name="Table Web 1" w:semiHidden="1" w:unhideWhenUsed="1"/>
+    <w:lsdException w:name="Table Web 2" w:semiHidden="1" w:unhideWhenUsed="1"/>
+    <w:lsdException w:name="Table Web 3" w:semiHidden="1" w:unhideWhenUsed="1"/>
     <w:lsdException w:name="Balloon Text" w:semiHidden="1" w:unhideWhenUsed="1"/>
     <w:lsdException w:name="Table Grid" w:uiPriority="39"/>
     <w:lsdException w:name="Table Theme" w:semiHidden="1" w:unhideWhenUsed="1"/>

</xml_diff>